<commit_message>
Datoteka "Dizajn - plan"
Dodana odlicna web stranica za kombiniranje nijansi boja palleton.com
</commit_message>
<xml_diff>
--- a/Dizajn/Dizajn - plan.docx
+++ b/Dizajn/Dizajn - plan.docx
@@ -43,13 +43,55 @@
       <w:pPr>
         <w:rPr>
           <w:rFonts w:ascii="Times New Roman" w:hAnsi="Times New Roman" w:cs="Times New Roman"/>
-          <w:b/>
-          <w:noProof/>
-          <w:lang w:eastAsia="hr-HR"/>
-        </w:rPr>
-      </w:pPr>
+        </w:rPr>
+      </w:pPr>
+      <w:r>
+        <w:rPr>
+          <w:rFonts w:ascii="Times New Roman" w:hAnsi="Times New Roman" w:cs="Times New Roman"/>
+        </w:rPr>
+        <w:t xml:space="preserve">Odlična web stranica za kombiniranje odgovarajućih nijansi boja: </w:t>
+      </w:r>
+      <w:r>
+        <w:rPr>
+          <w:rFonts w:ascii="Times New Roman" w:hAnsi="Times New Roman" w:cs="Times New Roman"/>
+        </w:rPr>
+        <w:br/>
+      </w:r>
+      <w:hyperlink r:id="rId5" w:history="1">
+        <w:r>
+          <w:rPr>
+            <w:rStyle w:val="Hyperlink"/>
+            <w:rFonts w:ascii="Times New Roman" w:hAnsi="Times New Roman" w:cs="Times New Roman"/>
+          </w:rPr>
+          <w:t>http://paletton.com/#uid=1000u0kmCCecwQVi6JqrjwZvfqX</w:t>
+        </w:r>
+      </w:hyperlink>
+      <w:r>
+        <w:rPr>
+          <w:rFonts w:ascii="Times New Roman" w:hAnsi="Times New Roman" w:cs="Times New Roman"/>
+        </w:rPr>
+        <w:t xml:space="preserve"> </w:t>
+      </w:r>
       <w:bookmarkStart w:id="0" w:name="_GoBack"/>
       <w:bookmarkEnd w:id="0"/>
+    </w:p>
+    <w:p>
+      <w:pPr>
+        <w:rPr>
+          <w:rFonts w:ascii="Times New Roman" w:hAnsi="Times New Roman" w:cs="Times New Roman"/>
+          <w:b/>
+        </w:rPr>
+      </w:pPr>
+    </w:p>
+    <w:p>
+      <w:pPr>
+        <w:rPr>
+          <w:rFonts w:ascii="Times New Roman" w:hAnsi="Times New Roman" w:cs="Times New Roman"/>
+          <w:b/>
+          <w:noProof/>
+          <w:lang w:eastAsia="hr-HR"/>
+        </w:rPr>
+      </w:pPr>
     </w:p>
     <w:p>
       <w:pPr>
@@ -83,7 +125,7 @@
                     <pic:cNvPicPr/>
                   </pic:nvPicPr>
                   <pic:blipFill>
-                    <a:blip r:embed="rId5">
+                    <a:blip r:embed="rId6">
                       <a:extLst>
                         <a:ext uri="{28A0092B-C50C-407E-A947-70E740481C1C}">
                           <a14:useLocalDpi xmlns:a14="http://schemas.microsoft.com/office/drawing/2010/main" val="0"/>
@@ -132,7 +174,7 @@
                     <pic:cNvPicPr/>
                   </pic:nvPicPr>
                   <pic:blipFill>
-                    <a:blip r:embed="rId6">
+                    <a:blip r:embed="rId7">
                       <a:extLst>
                         <a:ext uri="{28A0092B-C50C-407E-A947-70E740481C1C}">
                           <a14:useLocalDpi xmlns:a14="http://schemas.microsoft.com/office/drawing/2010/main" val="0"/>
@@ -258,7 +300,6 @@
           <w:noProof/>
           <w:lang w:eastAsia="hr-HR"/>
         </w:rPr>
-        <w:lastRenderedPageBreak/>
         <w:drawing>
           <wp:inline distT="0" distB="0" distL="0" distR="0">
             <wp:extent cx="2619375" cy="5308733"/>
@@ -275,7 +316,7 @@
                     <pic:cNvPicPr/>
                   </pic:nvPicPr>
                   <pic:blipFill>
-                    <a:blip r:embed="rId7">
+                    <a:blip r:embed="rId8">
                       <a:extLst>
                         <a:ext uri="{28A0092B-C50C-407E-A947-70E740481C1C}">
                           <a14:useLocalDpi xmlns:a14="http://schemas.microsoft.com/office/drawing/2010/main" val="0"/>
@@ -537,6 +578,17 @@
       <w:szCs w:val="16"/>
     </w:rPr>
   </w:style>
+  <w:style w:type="character" w:styleId="Hyperlink">
+    <w:name w:val="Hyperlink"/>
+    <w:basedOn w:val="DefaultParagraphFont"/>
+    <w:uiPriority w:val="99"/>
+    <w:unhideWhenUsed/>
+    <w:rsid w:val="004031AB"/>
+    <w:rPr>
+      <w:color w:val="0000FF" w:themeColor="hyperlink"/>
+      <w:u w:val="single"/>
+    </w:rPr>
+  </w:style>
 </w:styles>
 </file>
 
@@ -755,6 +807,17 @@
       <w:rFonts w:ascii="Tahoma" w:hAnsi="Tahoma" w:cs="Tahoma"/>
       <w:sz w:val="16"/>
       <w:szCs w:val="16"/>
+    </w:rPr>
+  </w:style>
+  <w:style w:type="character" w:styleId="Hyperlink">
+    <w:name w:val="Hyperlink"/>
+    <w:basedOn w:val="DefaultParagraphFont"/>
+    <w:uiPriority w:val="99"/>
+    <w:unhideWhenUsed/>
+    <w:rsid w:val="004031AB"/>
+    <w:rPr>
+      <w:color w:val="0000FF" w:themeColor="hyperlink"/>
+      <w:u w:val="single"/>
     </w:rPr>
   </w:style>
 </w:styles>

</xml_diff>

<commit_message>
Mapa dizajn, dokument "Dizajn - plan"
Dodani ostali glavni linkovi koji će pomoći pri dizajniranju naše
mobilne aplikacije.
</commit_message>
<xml_diff>
--- a/Dizajn/Dizajn - plan.docx
+++ b/Dizajn/Dizajn - plan.docx
@@ -6,43 +6,6 @@
       <w:pPr>
         <w:rPr>
           <w:rFonts w:ascii="Times New Roman" w:hAnsi="Times New Roman" w:cs="Times New Roman"/>
-          <w:b/>
-        </w:rPr>
-      </w:pPr>
-      <w:r>
-        <w:rPr>
-          <w:rFonts w:ascii="Times New Roman" w:hAnsi="Times New Roman" w:cs="Times New Roman"/>
-          <w:b/>
-        </w:rPr>
-        <w:t>P</w:t>
-      </w:r>
-      <w:r>
-        <w:rPr>
-          <w:rFonts w:ascii="Times New Roman" w:hAnsi="Times New Roman" w:cs="Times New Roman"/>
-          <w:b/>
-        </w:rPr>
-        <w:t>alete boja</w:t>
-      </w:r>
-      <w:r>
-        <w:rPr>
-          <w:rFonts w:ascii="Times New Roman" w:hAnsi="Times New Roman" w:cs="Times New Roman"/>
-          <w:b/>
-        </w:rPr>
-        <w:t>:</w:t>
-      </w:r>
-    </w:p>
-    <w:p>
-      <w:pPr>
-        <w:rPr>
-          <w:rFonts w:ascii="Times New Roman" w:hAnsi="Times New Roman" w:cs="Times New Roman"/>
-          <w:b/>
-        </w:rPr>
-      </w:pPr>
-    </w:p>
-    <w:p>
-      <w:pPr>
-        <w:rPr>
-          <w:rFonts w:ascii="Times New Roman" w:hAnsi="Times New Roman" w:cs="Times New Roman"/>
         </w:rPr>
       </w:pPr>
       <w:r>
@@ -57,7 +20,7 @@
         </w:rPr>
         <w:br/>
       </w:r>
-      <w:hyperlink r:id="rId5" w:history="1">
+      <w:hyperlink r:id="rId5" w:anchor="uid=1000u0kmCCecwQVi6JqrjwZvfqX" w:history="1">
         <w:r>
           <w:rPr>
             <w:rStyle w:val="Hyperlink"/>
@@ -72,26 +35,144 @@
         </w:rPr>
         <w:t xml:space="preserve"> </w:t>
       </w:r>
+    </w:p>
+    <w:p>
+      <w:pPr>
+        <w:rPr>
+          <w:rFonts w:ascii="Times New Roman" w:hAnsi="Times New Roman" w:cs="Times New Roman"/>
+        </w:rPr>
+      </w:pPr>
+      <w:r>
+        <w:rPr>
+          <w:rFonts w:ascii="Times New Roman" w:hAnsi="Times New Roman" w:cs="Times New Roman"/>
+        </w:rPr>
+        <w:t>Izvor paleta i uputa za dizajn:</w:t>
+      </w:r>
+      <w:r>
+        <w:rPr>
+          <w:rFonts w:ascii="Times New Roman" w:hAnsi="Times New Roman" w:cs="Times New Roman"/>
+        </w:rPr>
+        <w:br/>
+      </w:r>
+      <w:hyperlink r:id="rId6" w:history="1">
+        <w:r>
+          <w:rPr>
+            <w:rStyle w:val="Hyperlink"/>
+            <w:rFonts w:ascii="Times New Roman" w:hAnsi="Times New Roman" w:cs="Times New Roman"/>
+          </w:rPr>
+          <w:t>https://www.google.com/design/spec/style/color.html#color-color-palette</w:t>
+        </w:r>
+      </w:hyperlink>
+      <w:r>
+        <w:rPr>
+          <w:rFonts w:ascii="Times New Roman" w:hAnsi="Times New Roman" w:cs="Times New Roman"/>
+        </w:rPr>
+        <w:t xml:space="preserve"> </w:t>
+      </w:r>
+      <w:r>
+        <w:rPr>
+          <w:rFonts w:ascii="Times New Roman" w:hAnsi="Times New Roman" w:cs="Times New Roman"/>
+        </w:rPr>
+        <w:br/>
+      </w:r>
+      <w:hyperlink r:id="rId7" w:history="1">
+        <w:r>
+          <w:rPr>
+            <w:rStyle w:val="Hyperlink"/>
+            <w:rFonts w:ascii="Times New Roman" w:hAnsi="Times New Roman" w:cs="Times New Roman"/>
+          </w:rPr>
+          <w:t>https://developer.android.com/design/index.html</w:t>
+        </w:r>
+      </w:hyperlink>
+      <w:r>
+        <w:rPr>
+          <w:rFonts w:ascii="Times New Roman" w:hAnsi="Times New Roman" w:cs="Times New Roman"/>
+        </w:rPr>
+        <w:t xml:space="preserve"> </w:t>
+      </w:r>
+    </w:p>
+    <w:p>
+      <w:pPr>
+        <w:rPr>
+          <w:rFonts w:ascii="Times New Roman" w:hAnsi="Times New Roman" w:cs="Times New Roman"/>
+        </w:rPr>
+      </w:pPr>
+      <w:r>
+        <w:rPr>
+          <w:rFonts w:ascii="Times New Roman" w:hAnsi="Times New Roman" w:cs="Times New Roman"/>
+        </w:rPr>
+        <w:t xml:space="preserve">Ostalo: </w:t>
+      </w:r>
+      <w:r>
+        <w:rPr>
+          <w:rFonts w:ascii="Times New Roman" w:hAnsi="Times New Roman" w:cs="Times New Roman"/>
+        </w:rPr>
+        <w:br/>
+      </w:r>
+      <w:hyperlink r:id="rId8" w:history="1">
+        <w:r>
+          <w:rPr>
+            <w:rStyle w:val="Hyperlink"/>
+            <w:rFonts w:ascii="Times New Roman" w:hAnsi="Times New Roman" w:cs="Times New Roman"/>
+          </w:rPr>
+          <w:t>http://webdesign.tutsplus.com/articles/an-introduction-to-color-theory-for-web-designers--webdesign-1437</w:t>
+        </w:r>
+      </w:hyperlink>
+      <w:r>
+        <w:rPr>
+          <w:rFonts w:ascii="Times New Roman" w:hAnsi="Times New Roman" w:cs="Times New Roman"/>
+        </w:rPr>
+        <w:t xml:space="preserve"> </w:t>
+      </w:r>
+    </w:p>
+    <w:p>
+      <w:pPr>
+        <w:rPr>
+          <w:rFonts w:ascii="Times New Roman" w:hAnsi="Times New Roman" w:cs="Times New Roman"/>
+          <w:b/>
+        </w:rPr>
+      </w:pPr>
+    </w:p>
+    <w:p>
+      <w:pPr>
+        <w:rPr>
+          <w:rFonts w:ascii="Times New Roman" w:hAnsi="Times New Roman" w:cs="Times New Roman"/>
+          <w:b/>
+        </w:rPr>
+      </w:pPr>
+      <w:r>
+        <w:rPr>
+          <w:rFonts w:ascii="Times New Roman" w:hAnsi="Times New Roman" w:cs="Times New Roman"/>
+          <w:b/>
+        </w:rPr>
+        <w:t>P</w:t>
+      </w:r>
+      <w:r>
+        <w:rPr>
+          <w:rFonts w:ascii="Times New Roman" w:hAnsi="Times New Roman" w:cs="Times New Roman"/>
+          <w:b/>
+        </w:rPr>
+        <w:t>alete boja</w:t>
+      </w:r>
+      <w:r>
+        <w:rPr>
+          <w:rFonts w:ascii="Times New Roman" w:hAnsi="Times New Roman" w:cs="Times New Roman"/>
+          <w:b/>
+        </w:rPr>
+        <w:t>:</w:t>
+      </w:r>
+    </w:p>
+    <w:p>
+      <w:pPr>
+        <w:rPr>
+          <w:rFonts w:ascii="Times New Roman" w:hAnsi="Times New Roman" w:cs="Times New Roman"/>
+          <w:b/>
+          <w:noProof/>
+          <w:lang w:eastAsia="hr-HR"/>
+        </w:rPr>
+      </w:pPr>
       <w:bookmarkStart w:id="0" w:name="_GoBack"/>
       <w:bookmarkEnd w:id="0"/>
-    </w:p>
-    <w:p>
-      <w:pPr>
-        <w:rPr>
-          <w:rFonts w:ascii="Times New Roman" w:hAnsi="Times New Roman" w:cs="Times New Roman"/>
-          <w:b/>
-        </w:rPr>
-      </w:pPr>
-    </w:p>
-    <w:p>
-      <w:pPr>
-        <w:rPr>
-          <w:rFonts w:ascii="Times New Roman" w:hAnsi="Times New Roman" w:cs="Times New Roman"/>
-          <w:b/>
-          <w:noProof/>
-          <w:lang w:eastAsia="hr-HR"/>
-        </w:rPr>
-      </w:pPr>
     </w:p>
     <w:p>
       <w:pPr>
@@ -125,7 +206,7 @@
                     <pic:cNvPicPr/>
                   </pic:nvPicPr>
                   <pic:blipFill>
-                    <a:blip r:embed="rId6">
+                    <a:blip r:embed="rId9">
                       <a:extLst>
                         <a:ext uri="{28A0092B-C50C-407E-A947-70E740481C1C}">
                           <a14:useLocalDpi xmlns:a14="http://schemas.microsoft.com/office/drawing/2010/main" val="0"/>
@@ -174,7 +255,7 @@
                     <pic:cNvPicPr/>
                   </pic:nvPicPr>
                   <pic:blipFill>
-                    <a:blip r:embed="rId7">
+                    <a:blip r:embed="rId10">
                       <a:extLst>
                         <a:ext uri="{28A0092B-C50C-407E-A947-70E740481C1C}">
                           <a14:useLocalDpi xmlns:a14="http://schemas.microsoft.com/office/drawing/2010/main" val="0"/>
@@ -316,7 +397,7 @@
                     <pic:cNvPicPr/>
                   </pic:nvPicPr>
                   <pic:blipFill>
-                    <a:blip r:embed="rId8">
+                    <a:blip r:embed="rId11">
                       <a:extLst>
                         <a:ext uri="{28A0092B-C50C-407E-A947-70E740481C1C}">
                           <a14:useLocalDpi xmlns:a14="http://schemas.microsoft.com/office/drawing/2010/main" val="0"/>

</xml_diff>

<commit_message>
File 'Dizajn - plan' i file 'stickersheet_uielements.ai'
Dodana klasifikacija boja i sheme boja koje će se koristiti, te file
vezan koji sadrži teme.
</commit_message>
<xml_diff>
--- a/Dizajn/Dizajn - plan.docx
+++ b/Dizajn/Dizajn - plan.docx
@@ -4,6 +4,256 @@
   <w:body>
     <w:p>
       <w:pPr>
+        <w:jc w:val="center"/>
+        <w:rPr>
+          <w:rFonts w:ascii="Times New Roman" w:hAnsi="Times New Roman" w:cs="Times New Roman"/>
+          <w:b/>
+          <w:sz w:val="28"/>
+          <w:szCs w:val="28"/>
+        </w:rPr>
+      </w:pPr>
+      <w:r>
+        <w:rPr>
+          <w:rFonts w:ascii="Times New Roman" w:hAnsi="Times New Roman" w:cs="Times New Roman"/>
+          <w:b/>
+          <w:sz w:val="28"/>
+          <w:szCs w:val="28"/>
+        </w:rPr>
+        <w:t xml:space="preserve">DIZAJN - </w:t>
+      </w:r>
+      <w:r>
+        <w:rPr>
+          <w:rFonts w:ascii="Times New Roman" w:hAnsi="Times New Roman" w:cs="Times New Roman"/>
+          <w:b/>
+          <w:sz w:val="28"/>
+          <w:szCs w:val="28"/>
+        </w:rPr>
+        <w:t>PLAN</w:t>
+      </w:r>
+    </w:p>
+    <w:p>
+      <w:pPr>
+        <w:jc w:val="center"/>
+        <w:rPr>
+          <w:rFonts w:ascii="Times New Roman" w:hAnsi="Times New Roman" w:cs="Times New Roman"/>
+          <w:sz w:val="24"/>
+          <w:szCs w:val="24"/>
+        </w:rPr>
+      </w:pPr>
+    </w:p>
+    <w:p>
+      <w:pPr>
+        <w:jc w:val="both"/>
+        <w:rPr>
+          <w:rFonts w:ascii="Times New Roman" w:hAnsi="Times New Roman" w:cs="Times New Roman"/>
+          <w:sz w:val="24"/>
+          <w:szCs w:val="24"/>
+        </w:rPr>
+      </w:pPr>
+      <w:r>
+        <w:rPr>
+          <w:rFonts w:ascii="Times New Roman" w:hAnsi="Times New Roman" w:cs="Times New Roman"/>
+          <w:sz w:val="24"/>
+          <w:szCs w:val="24"/>
+        </w:rPr>
+        <w:t>Što se tiče dizajna mobilne aplikacije Dnevnik krvnog tlaka, f</w:t>
+      </w:r>
+      <w:r>
+        <w:rPr>
+          <w:rFonts w:ascii="Times New Roman" w:hAnsi="Times New Roman" w:cs="Times New Roman"/>
+          <w:sz w:val="24"/>
+          <w:szCs w:val="24"/>
+        </w:rPr>
+        <w:t xml:space="preserve">okus će biti na 4 glavne boje: </w:t>
+      </w:r>
+    </w:p>
+    <w:p>
+      <w:pPr>
+        <w:pStyle w:val="ListParagraph"/>
+        <w:numPr>
+          <w:ilvl w:val="0"/>
+          <w:numId w:val="1"/>
+        </w:numPr>
+        <w:jc w:val="both"/>
+        <w:rPr>
+          <w:rFonts w:ascii="Times New Roman" w:hAnsi="Times New Roman" w:cs="Times New Roman"/>
+          <w:sz w:val="24"/>
+          <w:szCs w:val="24"/>
+        </w:rPr>
+      </w:pPr>
+      <w:r>
+        <w:rPr>
+          <w:rFonts w:ascii="Times New Roman" w:hAnsi="Times New Roman" w:cs="Times New Roman"/>
+          <w:sz w:val="24"/>
+          <w:szCs w:val="24"/>
+        </w:rPr>
+        <w:t>primarna boja</w:t>
+      </w:r>
+    </w:p>
+    <w:p>
+      <w:pPr>
+        <w:pStyle w:val="ListParagraph"/>
+        <w:numPr>
+          <w:ilvl w:val="0"/>
+          <w:numId w:val="1"/>
+        </w:numPr>
+        <w:jc w:val="both"/>
+        <w:rPr>
+          <w:rFonts w:ascii="Times New Roman" w:hAnsi="Times New Roman" w:cs="Times New Roman"/>
+          <w:sz w:val="24"/>
+          <w:szCs w:val="24"/>
+        </w:rPr>
+      </w:pPr>
+      <w:r>
+        <w:rPr>
+          <w:rFonts w:ascii="Times New Roman" w:hAnsi="Times New Roman" w:cs="Times New Roman"/>
+          <w:sz w:val="24"/>
+          <w:szCs w:val="24"/>
+        </w:rPr>
+        <w:t>sekundarna boja</w:t>
+      </w:r>
+    </w:p>
+    <w:p>
+      <w:pPr>
+        <w:pStyle w:val="ListParagraph"/>
+        <w:numPr>
+          <w:ilvl w:val="0"/>
+          <w:numId w:val="1"/>
+        </w:numPr>
+        <w:jc w:val="both"/>
+        <w:rPr>
+          <w:rFonts w:ascii="Times New Roman" w:hAnsi="Times New Roman" w:cs="Times New Roman"/>
+          <w:sz w:val="24"/>
+          <w:szCs w:val="24"/>
+        </w:rPr>
+      </w:pPr>
+      <w:r>
+        <w:rPr>
+          <w:rFonts w:ascii="Times New Roman" w:hAnsi="Times New Roman" w:cs="Times New Roman"/>
+          <w:sz w:val="24"/>
+          <w:szCs w:val="24"/>
+        </w:rPr>
+        <w:t>naglašena boja</w:t>
+      </w:r>
+    </w:p>
+    <w:p>
+      <w:pPr>
+        <w:pStyle w:val="ListParagraph"/>
+        <w:numPr>
+          <w:ilvl w:val="0"/>
+          <w:numId w:val="1"/>
+        </w:numPr>
+        <w:jc w:val="both"/>
+        <w:rPr>
+          <w:rFonts w:ascii="Times New Roman" w:hAnsi="Times New Roman" w:cs="Times New Roman"/>
+          <w:sz w:val="24"/>
+          <w:szCs w:val="24"/>
+        </w:rPr>
+      </w:pPr>
+      <w:r>
+        <w:rPr>
+          <w:rFonts w:ascii="Times New Roman" w:hAnsi="Times New Roman" w:cs="Times New Roman"/>
+          <w:sz w:val="24"/>
+          <w:szCs w:val="24"/>
+        </w:rPr>
+        <w:t>boja teksta i pozadine</w:t>
+      </w:r>
+    </w:p>
+    <w:p>
+      <w:pPr>
+        <w:jc w:val="both"/>
+        <w:rPr>
+          <w:rFonts w:ascii="Times New Roman" w:hAnsi="Times New Roman" w:cs="Times New Roman"/>
+          <w:sz w:val="24"/>
+          <w:szCs w:val="24"/>
+        </w:rPr>
+      </w:pPr>
+      <w:r>
+        <w:rPr>
+          <w:rFonts w:ascii="Times New Roman" w:hAnsi="Times New Roman" w:cs="Times New Roman"/>
+          <w:sz w:val="24"/>
+          <w:szCs w:val="24"/>
+        </w:rPr>
+        <w:t xml:space="preserve">Primarna i naglašena boja trebaju </w:t>
+      </w:r>
+      <w:r>
+        <w:rPr>
+          <w:rFonts w:ascii="Times New Roman" w:hAnsi="Times New Roman" w:cs="Times New Roman"/>
+          <w:sz w:val="24"/>
+          <w:szCs w:val="24"/>
+        </w:rPr>
+        <w:t>ilustrirati</w:t>
+      </w:r>
+      <w:r>
+        <w:rPr>
+          <w:rFonts w:ascii="Times New Roman" w:hAnsi="Times New Roman" w:cs="Times New Roman"/>
+          <w:sz w:val="24"/>
+          <w:szCs w:val="24"/>
+        </w:rPr>
+        <w:t xml:space="preserve"> boju brenda, </w:t>
+      </w:r>
+      <w:r>
+        <w:rPr>
+          <w:rFonts w:ascii="Times New Roman" w:hAnsi="Times New Roman" w:cs="Times New Roman"/>
+          <w:sz w:val="24"/>
+          <w:szCs w:val="24"/>
+        </w:rPr>
+        <w:t xml:space="preserve">odnosno </w:t>
+      </w:r>
+      <w:r>
+        <w:rPr>
+          <w:rFonts w:ascii="Times New Roman" w:hAnsi="Times New Roman" w:cs="Times New Roman"/>
+          <w:sz w:val="24"/>
+          <w:szCs w:val="24"/>
+        </w:rPr>
+        <w:t xml:space="preserve">boju po </w:t>
+      </w:r>
+      <w:r>
+        <w:rPr>
+          <w:rFonts w:ascii="Times New Roman" w:hAnsi="Times New Roman" w:cs="Times New Roman"/>
+          <w:sz w:val="24"/>
+          <w:szCs w:val="24"/>
+        </w:rPr>
+        <w:t>kojoj će biti</w:t>
+      </w:r>
+      <w:r>
+        <w:rPr>
+          <w:rFonts w:ascii="Times New Roman" w:hAnsi="Times New Roman" w:cs="Times New Roman"/>
+          <w:sz w:val="24"/>
+          <w:szCs w:val="24"/>
+        </w:rPr>
+        <w:t xml:space="preserve"> prepozna</w:t>
+      </w:r>
+      <w:r>
+        <w:rPr>
+          <w:rFonts w:ascii="Times New Roman" w:hAnsi="Times New Roman" w:cs="Times New Roman"/>
+          <w:sz w:val="24"/>
+          <w:szCs w:val="24"/>
+        </w:rPr>
+        <w:t>tljiva naša mobilna aplikacija, čega ćemo se i držati.</w:t>
+      </w:r>
+    </w:p>
+    <w:p>
+      <w:pPr>
+        <w:rPr>
+          <w:rFonts w:ascii="Times New Roman" w:hAnsi="Times New Roman" w:cs="Times New Roman"/>
+          <w:sz w:val="24"/>
+          <w:szCs w:val="24"/>
+        </w:rPr>
+      </w:pPr>
+    </w:p>
+    <w:p>
+      <w:pPr>
+        <w:jc w:val="both"/>
+        <w:rPr>
+          <w:rFonts w:ascii="Times New Roman" w:hAnsi="Times New Roman" w:cs="Times New Roman"/>
+          <w:sz w:val="24"/>
+          <w:szCs w:val="24"/>
+        </w:rPr>
+      </w:pPr>
+    </w:p>
+    <w:p>
+      <w:pPr>
         <w:rPr>
           <w:rFonts w:ascii="Times New Roman" w:hAnsi="Times New Roman" w:cs="Times New Roman"/>
         </w:rPr>
@@ -20,7 +270,7 @@
         </w:rPr>
         <w:br/>
       </w:r>
-      <w:hyperlink r:id="rId5" w:anchor="uid=1000u0kmCCecwQVi6JqrjwZvfqX" w:history="1">
+      <w:hyperlink r:id="rId6" w:anchor="uid=1000u0kmCCecwQVi6JqrjwZvfqX" w:history="1">
         <w:r>
           <w:rPr>
             <w:rStyle w:val="Hyperlink"/>
@@ -45,16 +295,251 @@
       <w:r>
         <w:rPr>
           <w:rFonts w:ascii="Times New Roman" w:hAnsi="Times New Roman" w:cs="Times New Roman"/>
-        </w:rPr>
-        <w:t>Izvor paleta i uputa za dizajn:</w:t>
-      </w:r>
-      <w:r>
-        <w:rPr>
-          <w:rFonts w:ascii="Times New Roman" w:hAnsi="Times New Roman" w:cs="Times New Roman"/>
+          <w:sz w:val="24"/>
+          <w:szCs w:val="24"/>
+        </w:rPr>
+        <w:t xml:space="preserve">Držati ćemo se detaljnih uputa na stranicama: </w:t>
+      </w:r>
+      <w:hyperlink r:id="rId7" w:history="1">
+        <w:r>
+          <w:rPr>
+            <w:rStyle w:val="Hyperlink"/>
+            <w:rFonts w:ascii="Times New Roman" w:hAnsi="Times New Roman" w:cs="Times New Roman"/>
+            <w:sz w:val="24"/>
+            <w:szCs w:val="24"/>
+          </w:rPr>
+          <w:t>https://developer.android.com/training/material/theme.html</w:t>
+        </w:r>
+      </w:hyperlink>
+      <w:r>
+        <w:rPr>
+          <w:rFonts w:ascii="Times New Roman" w:hAnsi="Times New Roman" w:cs="Times New Roman"/>
+          <w:sz w:val="24"/>
+          <w:szCs w:val="24"/>
         </w:rPr>
         <w:br/>
       </w:r>
-      <w:hyperlink r:id="rId6" w:history="1">
+      <w:hyperlink r:id="rId8" w:history="1">
+        <w:r>
+          <w:rPr>
+            <w:rStyle w:val="Hyperlink"/>
+            <w:rFonts w:ascii="Times New Roman" w:hAnsi="Times New Roman" w:cs="Times New Roman"/>
+            <w:sz w:val="24"/>
+            <w:szCs w:val="24"/>
+          </w:rPr>
+          <w:t>https://developer.android.com/design/index.html</w:t>
+        </w:r>
+      </w:hyperlink>
+      <w:r>
+        <w:rPr>
+          <w:rFonts w:ascii="Times New Roman" w:hAnsi="Times New Roman" w:cs="Times New Roman"/>
+          <w:sz w:val="24"/>
+          <w:szCs w:val="24"/>
+        </w:rPr>
+        <w:t xml:space="preserve"> </w:t>
+      </w:r>
+    </w:p>
+    <w:p>
+      <w:pPr>
+        <w:rPr>
+          <w:rFonts w:ascii="Times New Roman" w:hAnsi="Times New Roman" w:cs="Times New Roman"/>
+        </w:rPr>
+      </w:pPr>
+      <w:r>
+        <w:rPr>
+          <w:rFonts w:ascii="Times New Roman" w:hAnsi="Times New Roman" w:cs="Times New Roman"/>
+        </w:rPr>
+        <w:t xml:space="preserve">Ostalo: </w:t>
+      </w:r>
+      <w:r>
+        <w:rPr>
+          <w:rFonts w:ascii="Times New Roman" w:hAnsi="Times New Roman" w:cs="Times New Roman"/>
+        </w:rPr>
+        <w:br/>
+      </w:r>
+      <w:hyperlink r:id="rId9" w:history="1">
+        <w:r>
+          <w:rPr>
+            <w:rStyle w:val="Hyperlink"/>
+            <w:rFonts w:ascii="Times New Roman" w:hAnsi="Times New Roman" w:cs="Times New Roman"/>
+          </w:rPr>
+          <w:t>http://webdesign.tutsplus.com/articles/an-introduction-to-color-theory-for-web-designers--webdesign-1437</w:t>
+        </w:r>
+      </w:hyperlink>
+      <w:r>
+        <w:rPr>
+          <w:rFonts w:ascii="Times New Roman" w:hAnsi="Times New Roman" w:cs="Times New Roman"/>
+        </w:rPr>
+        <w:t xml:space="preserve"> </w:t>
+      </w:r>
+    </w:p>
+    <w:p>
+      <w:pPr>
+        <w:rPr>
+          <w:rFonts w:ascii="Times New Roman" w:hAnsi="Times New Roman" w:cs="Times New Roman"/>
+          <w:sz w:val="24"/>
+          <w:szCs w:val="24"/>
+        </w:rPr>
+      </w:pPr>
+    </w:p>
+    <w:p>
+      <w:pPr>
+        <w:rPr>
+          <w:rFonts w:ascii="Times New Roman" w:hAnsi="Times New Roman" w:cs="Times New Roman"/>
+        </w:rPr>
+      </w:pPr>
+    </w:p>
+    <w:p>
+      <w:pPr>
+        <w:rPr>
+          <w:rFonts w:ascii="Times New Roman" w:hAnsi="Times New Roman" w:cs="Times New Roman"/>
+        </w:rPr>
+      </w:pPr>
+    </w:p>
+    <w:p>
+      <w:pPr>
+        <w:rPr>
+          <w:rFonts w:ascii="Times New Roman" w:hAnsi="Times New Roman" w:cs="Times New Roman"/>
+          <w:b/>
+        </w:rPr>
+      </w:pPr>
+    </w:p>
+    <w:p>
+      <w:pPr>
+        <w:rPr>
+          <w:rFonts w:ascii="Times New Roman" w:hAnsi="Times New Roman" w:cs="Times New Roman"/>
+          <w:b/>
+        </w:rPr>
+      </w:pPr>
+    </w:p>
+    <w:p>
+      <w:pPr>
+        <w:rPr>
+          <w:rFonts w:ascii="Times New Roman" w:hAnsi="Times New Roman" w:cs="Times New Roman"/>
+          <w:b/>
+        </w:rPr>
+      </w:pPr>
+    </w:p>
+    <w:p>
+      <w:pPr>
+        <w:rPr>
+          <w:rFonts w:ascii="Times New Roman" w:hAnsi="Times New Roman" w:cs="Times New Roman"/>
+          <w:b/>
+        </w:rPr>
+      </w:pPr>
+    </w:p>
+    <w:p>
+      <w:pPr>
+        <w:rPr>
+          <w:rFonts w:ascii="Times New Roman" w:hAnsi="Times New Roman" w:cs="Times New Roman"/>
+          <w:b/>
+        </w:rPr>
+      </w:pPr>
+    </w:p>
+    <w:p>
+      <w:pPr>
+        <w:rPr>
+          <w:rFonts w:ascii="Times New Roman" w:hAnsi="Times New Roman" w:cs="Times New Roman"/>
+          <w:b/>
+        </w:rPr>
+      </w:pPr>
+    </w:p>
+    <w:p>
+      <w:pPr>
+        <w:rPr>
+          <w:rFonts w:ascii="Times New Roman" w:hAnsi="Times New Roman" w:cs="Times New Roman"/>
+          <w:b/>
+        </w:rPr>
+      </w:pPr>
+    </w:p>
+    <w:p>
+      <w:pPr>
+        <w:rPr>
+          <w:rFonts w:ascii="Times New Roman" w:hAnsi="Times New Roman" w:cs="Times New Roman"/>
+          <w:b/>
+        </w:rPr>
+      </w:pPr>
+    </w:p>
+    <w:p>
+      <w:pPr>
+        <w:rPr>
+          <w:rFonts w:ascii="Times New Roman" w:hAnsi="Times New Roman" w:cs="Times New Roman"/>
+          <w:b/>
+        </w:rPr>
+      </w:pPr>
+    </w:p>
+    <w:p>
+      <w:pPr>
+        <w:jc w:val="both"/>
+        <w:rPr>
+          <w:rFonts w:ascii="Times New Roman" w:hAnsi="Times New Roman" w:cs="Times New Roman"/>
+          <w:b/>
+          <w:sz w:val="24"/>
+          <w:szCs w:val="24"/>
+        </w:rPr>
+      </w:pPr>
+      <w:r>
+        <w:rPr>
+          <w:rFonts w:ascii="Times New Roman" w:hAnsi="Times New Roman" w:cs="Times New Roman"/>
+          <w:b/>
+          <w:sz w:val="24"/>
+          <w:szCs w:val="24"/>
+        </w:rPr>
+        <w:lastRenderedPageBreak/>
+        <w:t>Palete boja</w:t>
+      </w:r>
+    </w:p>
+    <w:p>
+      <w:pPr>
+        <w:rPr>
+          <w:rFonts w:ascii="Times New Roman" w:hAnsi="Times New Roman" w:cs="Times New Roman"/>
+          <w:sz w:val="24"/>
+          <w:szCs w:val="24"/>
+        </w:rPr>
+      </w:pPr>
+      <w:r>
+        <w:rPr>
+          <w:rFonts w:ascii="Times New Roman" w:hAnsi="Times New Roman" w:cs="Times New Roman"/>
+          <w:sz w:val="24"/>
+          <w:szCs w:val="24"/>
+          <w:u w:val="single"/>
+        </w:rPr>
+        <w:t>File:</w:t>
+      </w:r>
+      <w:r>
+        <w:rPr>
+          <w:rFonts w:ascii="Times New Roman" w:hAnsi="Times New Roman" w:cs="Times New Roman"/>
+          <w:sz w:val="24"/>
+          <w:szCs w:val="24"/>
+        </w:rPr>
+        <w:t xml:space="preserve"> color_swatches</w:t>
+      </w:r>
+      <w:r>
+        <w:rPr>
+          <w:rFonts w:ascii="Times New Roman" w:hAnsi="Times New Roman" w:cs="Times New Roman"/>
+          <w:sz w:val="24"/>
+          <w:szCs w:val="24"/>
+        </w:rPr>
+        <w:br/>
+      </w:r>
+      <w:r>
+        <w:rPr>
+          <w:rFonts w:ascii="Times New Roman" w:hAnsi="Times New Roman" w:cs="Times New Roman"/>
+          <w:sz w:val="24"/>
+          <w:szCs w:val="24"/>
+          <w:u w:val="single"/>
+        </w:rPr>
+        <w:t>Izvor:</w:t>
+      </w:r>
+      <w:r>
+        <w:rPr>
+          <w:rFonts w:ascii="Times New Roman" w:hAnsi="Times New Roman" w:cs="Times New Roman"/>
+          <w:sz w:val="24"/>
+          <w:szCs w:val="24"/>
+        </w:rPr>
+        <w:t xml:space="preserve"> </w:t>
+      </w:r>
+      <w:hyperlink r:id="rId10" w:anchor="color-color-palette" w:history="1">
         <w:r>
           <w:rPr>
             <w:rStyle w:val="Hyperlink"/>
@@ -75,91 +560,31 @@
         </w:rPr>
         <w:br/>
       </w:r>
-      <w:hyperlink r:id="rId7" w:history="1">
-        <w:r>
-          <w:rPr>
-            <w:rStyle w:val="Hyperlink"/>
-            <w:rFonts w:ascii="Times New Roman" w:hAnsi="Times New Roman" w:cs="Times New Roman"/>
-          </w:rPr>
-          <w:t>https://developer.android.com/design/index.html</w:t>
-        </w:r>
-      </w:hyperlink>
-      <w:r>
-        <w:rPr>
-          <w:rFonts w:ascii="Times New Roman" w:hAnsi="Times New Roman" w:cs="Times New Roman"/>
+      <w:r>
+        <w:rPr>
+          <w:rFonts w:ascii="Times New Roman" w:hAnsi="Times New Roman" w:cs="Times New Roman"/>
+          <w:sz w:val="24"/>
+          <w:szCs w:val="24"/>
         </w:rPr>
         <w:t xml:space="preserve"> </w:t>
       </w:r>
     </w:p>
     <w:p>
       <w:pPr>
-        <w:rPr>
-          <w:rFonts w:ascii="Times New Roman" w:hAnsi="Times New Roman" w:cs="Times New Roman"/>
-        </w:rPr>
-      </w:pPr>
-      <w:r>
-        <w:rPr>
-          <w:rFonts w:ascii="Times New Roman" w:hAnsi="Times New Roman" w:cs="Times New Roman"/>
-        </w:rPr>
-        <w:t xml:space="preserve">Ostalo: </w:t>
-      </w:r>
-      <w:r>
-        <w:rPr>
-          <w:rFonts w:ascii="Times New Roman" w:hAnsi="Times New Roman" w:cs="Times New Roman"/>
-        </w:rPr>
-        <w:br/>
-      </w:r>
-      <w:hyperlink r:id="rId8" w:history="1">
-        <w:r>
-          <w:rPr>
-            <w:rStyle w:val="Hyperlink"/>
-            <w:rFonts w:ascii="Times New Roman" w:hAnsi="Times New Roman" w:cs="Times New Roman"/>
-          </w:rPr>
-          <w:t>http://webdesign.tutsplus.com/articles/an-introduction-to-color-theory-for-web-designers--webdesign-1437</w:t>
-        </w:r>
-      </w:hyperlink>
-      <w:r>
-        <w:rPr>
-          <w:rFonts w:ascii="Times New Roman" w:hAnsi="Times New Roman" w:cs="Times New Roman"/>
-        </w:rPr>
-        <w:t xml:space="preserve"> </w:t>
-      </w:r>
-    </w:p>
-    <w:p>
-      <w:pPr>
-        <w:rPr>
-          <w:rFonts w:ascii="Times New Roman" w:hAnsi="Times New Roman" w:cs="Times New Roman"/>
-          <w:b/>
-        </w:rPr>
-      </w:pPr>
-    </w:p>
-    <w:p>
-      <w:pPr>
-        <w:rPr>
-          <w:rFonts w:ascii="Times New Roman" w:hAnsi="Times New Roman" w:cs="Times New Roman"/>
-          <w:b/>
-        </w:rPr>
-      </w:pPr>
-      <w:r>
-        <w:rPr>
-          <w:rFonts w:ascii="Times New Roman" w:hAnsi="Times New Roman" w:cs="Times New Roman"/>
-          <w:b/>
-        </w:rPr>
-        <w:t>P</w:t>
-      </w:r>
-      <w:r>
-        <w:rPr>
-          <w:rFonts w:ascii="Times New Roman" w:hAnsi="Times New Roman" w:cs="Times New Roman"/>
-          <w:b/>
-        </w:rPr>
-        <w:t>alete boja</w:t>
-      </w:r>
-      <w:r>
-        <w:rPr>
-          <w:rFonts w:ascii="Times New Roman" w:hAnsi="Times New Roman" w:cs="Times New Roman"/>
-          <w:b/>
-        </w:rPr>
-        <w:t>:</w:t>
+        <w:jc w:val="both"/>
+        <w:rPr>
+          <w:rFonts w:ascii="Times New Roman" w:hAnsi="Times New Roman" w:cs="Times New Roman"/>
+          <w:sz w:val="24"/>
+          <w:szCs w:val="24"/>
+        </w:rPr>
+      </w:pPr>
+      <w:r>
+        <w:rPr>
+          <w:rFonts w:ascii="Times New Roman" w:hAnsi="Times New Roman" w:cs="Times New Roman"/>
+          <w:sz w:val="24"/>
+          <w:szCs w:val="24"/>
+        </w:rPr>
+        <w:t>Nastojati ćemo se držati plave i crvene boje, odnosno nijansi i varijacija istih, neke palete koje će se imati uvidu prikazane su u nastavku.</w:t>
       </w:r>
     </w:p>
     <w:p>
@@ -171,11 +596,20 @@
           <w:lang w:eastAsia="hr-HR"/>
         </w:rPr>
       </w:pPr>
-      <w:bookmarkStart w:id="0" w:name="_GoBack"/>
-      <w:bookmarkEnd w:id="0"/>
-    </w:p>
-    <w:p>
-      <w:pPr>
+    </w:p>
+    <w:p>
+      <w:pPr>
+        <w:rPr>
+          <w:rFonts w:ascii="Times New Roman" w:hAnsi="Times New Roman" w:cs="Times New Roman"/>
+          <w:b/>
+          <w:noProof/>
+          <w:lang w:eastAsia="hr-HR"/>
+        </w:rPr>
+      </w:pPr>
+    </w:p>
+    <w:p>
+      <w:pPr>
+        <w:jc w:val="center"/>
         <w:rPr>
           <w:rFonts w:ascii="Times New Roman" w:hAnsi="Times New Roman" w:cs="Times New Roman"/>
           <w:b/>
@@ -206,7 +640,7 @@
                     <pic:cNvPicPr/>
                   </pic:nvPicPr>
                   <pic:blipFill>
-                    <a:blip r:embed="rId9">
+                    <a:blip r:embed="rId11">
                       <a:extLst>
                         <a:ext uri="{28A0092B-C50C-407E-A947-70E740481C1C}">
                           <a14:useLocalDpi xmlns:a14="http://schemas.microsoft.com/office/drawing/2010/main" val="0"/>
@@ -255,7 +689,7 @@
                     <pic:cNvPicPr/>
                   </pic:nvPicPr>
                   <pic:blipFill>
-                    <a:blip r:embed="rId10">
+                    <a:blip r:embed="rId12">
                       <a:extLst>
                         <a:ext uri="{28A0092B-C50C-407E-A947-70E740481C1C}">
                           <a14:useLocalDpi xmlns:a14="http://schemas.microsoft.com/office/drawing/2010/main" val="0"/>
@@ -329,6 +763,7 @@
           <w:rFonts w:ascii="Times New Roman" w:hAnsi="Times New Roman" w:cs="Times New Roman"/>
           <w:lang w:eastAsia="hr-HR"/>
         </w:rPr>
+        <w:lastRenderedPageBreak/>
         <w:tab/>
       </w:r>
     </w:p>
@@ -356,17 +791,7 @@
     </w:p>
     <w:p>
       <w:pPr>
-        <w:tabs>
-          <w:tab w:val="left" w:pos="1290"/>
-        </w:tabs>
-        <w:rPr>
-          <w:rFonts w:ascii="Times New Roman" w:hAnsi="Times New Roman" w:cs="Times New Roman"/>
-          <w:lang w:eastAsia="hr-HR"/>
-        </w:rPr>
-      </w:pPr>
-    </w:p>
-    <w:p>
-      <w:pPr>
+        <w:jc w:val="center"/>
         <w:rPr>
           <w:rFonts w:ascii="Times New Roman" w:hAnsi="Times New Roman" w:cs="Times New Roman"/>
           <w:b/>
@@ -397,7 +822,7 @@
                     <pic:cNvPicPr/>
                   </pic:nvPicPr>
                   <pic:blipFill>
-                    <a:blip r:embed="rId11">
+                    <a:blip r:embed="rId13">
                       <a:extLst>
                         <a:ext uri="{28A0092B-C50C-407E-A947-70E740481C1C}">
                           <a14:useLocalDpi xmlns:a14="http://schemas.microsoft.com/office/drawing/2010/main" val="0"/>
@@ -432,6 +857,564 @@
         </w:rPr>
       </w:pPr>
     </w:p>
+    <w:p>
+      <w:pPr>
+        <w:rPr>
+          <w:rFonts w:ascii="Times New Roman" w:hAnsi="Times New Roman" w:cs="Times New Roman"/>
+          <w:b/>
+        </w:rPr>
+      </w:pPr>
+    </w:p>
+    <w:p>
+      <w:pPr>
+        <w:rPr>
+          <w:rFonts w:ascii="Times New Roman" w:hAnsi="Times New Roman" w:cs="Times New Roman"/>
+          <w:b/>
+          <w:sz w:val="24"/>
+          <w:szCs w:val="24"/>
+        </w:rPr>
+      </w:pPr>
+    </w:p>
+    <w:p>
+      <w:pPr>
+        <w:rPr>
+          <w:rFonts w:ascii="Times New Roman" w:hAnsi="Times New Roman" w:cs="Times New Roman"/>
+          <w:b/>
+          <w:sz w:val="24"/>
+          <w:szCs w:val="24"/>
+        </w:rPr>
+      </w:pPr>
+    </w:p>
+    <w:p>
+      <w:pPr>
+        <w:rPr>
+          <w:rFonts w:ascii="Times New Roman" w:hAnsi="Times New Roman" w:cs="Times New Roman"/>
+          <w:b/>
+          <w:sz w:val="24"/>
+          <w:szCs w:val="24"/>
+        </w:rPr>
+      </w:pPr>
+    </w:p>
+    <w:p>
+      <w:pPr>
+        <w:rPr>
+          <w:rFonts w:ascii="Times New Roman" w:hAnsi="Times New Roman" w:cs="Times New Roman"/>
+          <w:b/>
+          <w:sz w:val="24"/>
+          <w:szCs w:val="24"/>
+        </w:rPr>
+      </w:pPr>
+    </w:p>
+    <w:p>
+      <w:pPr>
+        <w:rPr>
+          <w:rFonts w:ascii="Times New Roman" w:hAnsi="Times New Roman" w:cs="Times New Roman"/>
+          <w:b/>
+          <w:sz w:val="24"/>
+          <w:szCs w:val="24"/>
+        </w:rPr>
+      </w:pPr>
+    </w:p>
+    <w:p>
+      <w:pPr>
+        <w:rPr>
+          <w:rFonts w:ascii="Times New Roman" w:hAnsi="Times New Roman" w:cs="Times New Roman"/>
+          <w:b/>
+          <w:sz w:val="24"/>
+          <w:szCs w:val="24"/>
+        </w:rPr>
+      </w:pPr>
+    </w:p>
+    <w:p>
+      <w:pPr>
+        <w:jc w:val="both"/>
+        <w:rPr>
+          <w:rFonts w:ascii="Times New Roman" w:hAnsi="Times New Roman" w:cs="Times New Roman"/>
+          <w:b/>
+          <w:sz w:val="24"/>
+          <w:szCs w:val="24"/>
+        </w:rPr>
+      </w:pPr>
+    </w:p>
+    <w:p>
+      <w:pPr>
+        <w:jc w:val="both"/>
+        <w:rPr>
+          <w:rFonts w:ascii="Times New Roman" w:hAnsi="Times New Roman" w:cs="Times New Roman"/>
+          <w:b/>
+          <w:sz w:val="24"/>
+          <w:szCs w:val="24"/>
+        </w:rPr>
+      </w:pPr>
+      <w:r>
+        <w:rPr>
+          <w:rFonts w:ascii="Times New Roman" w:hAnsi="Times New Roman" w:cs="Times New Roman"/>
+          <w:b/>
+          <w:sz w:val="24"/>
+          <w:szCs w:val="24"/>
+        </w:rPr>
+        <w:t>Sheme boja</w:t>
+      </w:r>
+    </w:p>
+    <w:p>
+      <w:pPr>
+        <w:jc w:val="both"/>
+        <w:rPr>
+          <w:rFonts w:ascii="Times New Roman" w:hAnsi="Times New Roman" w:cs="Times New Roman"/>
+          <w:sz w:val="24"/>
+          <w:szCs w:val="24"/>
+        </w:rPr>
+      </w:pPr>
+      <w:r>
+        <w:rPr>
+          <w:rFonts w:ascii="Times New Roman" w:hAnsi="Times New Roman" w:cs="Times New Roman"/>
+          <w:sz w:val="24"/>
+          <w:szCs w:val="24"/>
+          <w:u w:val="single"/>
+        </w:rPr>
+        <w:t>Izvor:</w:t>
+      </w:r>
+      <w:r>
+        <w:rPr>
+          <w:rFonts w:ascii="Times New Roman" w:hAnsi="Times New Roman" w:cs="Times New Roman"/>
+          <w:sz w:val="24"/>
+          <w:szCs w:val="24"/>
+        </w:rPr>
+        <w:t xml:space="preserve"> </w:t>
+      </w:r>
+      <w:hyperlink r:id="rId14" w:history="1">
+        <w:r>
+          <w:rPr>
+            <w:rStyle w:val="Hyperlink"/>
+            <w:rFonts w:ascii="Times New Roman" w:hAnsi="Times New Roman" w:cs="Times New Roman"/>
+            <w:sz w:val="24"/>
+            <w:szCs w:val="24"/>
+          </w:rPr>
+          <w:t>https://design.google.com/videos/palette-perfect/</w:t>
+        </w:r>
+      </w:hyperlink>
+      <w:r>
+        <w:rPr>
+          <w:rFonts w:ascii="Times New Roman" w:hAnsi="Times New Roman" w:cs="Times New Roman"/>
+          <w:sz w:val="24"/>
+          <w:szCs w:val="24"/>
+        </w:rPr>
+        <w:t xml:space="preserve"> </w:t>
+      </w:r>
+    </w:p>
+    <w:p>
+      <w:pPr>
+        <w:jc w:val="both"/>
+        <w:rPr>
+          <w:rFonts w:ascii="Times New Roman" w:hAnsi="Times New Roman" w:cs="Times New Roman"/>
+          <w:sz w:val="24"/>
+          <w:szCs w:val="24"/>
+        </w:rPr>
+      </w:pPr>
+    </w:p>
+    <w:p>
+      <w:pPr>
+        <w:jc w:val="both"/>
+        <w:rPr>
+          <w:rFonts w:ascii="Times New Roman" w:hAnsi="Times New Roman" w:cs="Times New Roman"/>
+          <w:sz w:val="24"/>
+          <w:szCs w:val="24"/>
+        </w:rPr>
+      </w:pPr>
+      <w:r>
+        <w:rPr>
+          <w:rFonts w:ascii="Times New Roman" w:hAnsi="Times New Roman" w:cs="Times New Roman"/>
+          <w:i/>
+          <w:sz w:val="24"/>
+          <w:szCs w:val="24"/>
+        </w:rPr>
+        <w:t>Primarna boja</w:t>
+      </w:r>
+      <w:r>
+        <w:rPr>
+          <w:rFonts w:ascii="Times New Roman" w:hAnsi="Times New Roman" w:cs="Times New Roman"/>
+          <w:sz w:val="24"/>
+          <w:szCs w:val="24"/>
+        </w:rPr>
+        <w:t xml:space="preserve"> - najkorištenija u svim zasl</w:t>
+      </w:r>
+      <w:r>
+        <w:rPr>
+          <w:rFonts w:ascii="Times New Roman" w:hAnsi="Times New Roman" w:cs="Times New Roman"/>
+          <w:sz w:val="24"/>
+          <w:szCs w:val="24"/>
+        </w:rPr>
+        <w:t>onima i komponentama aplikacije</w:t>
+      </w:r>
+    </w:p>
+    <w:p>
+      <w:pPr>
+        <w:jc w:val="both"/>
+        <w:rPr>
+          <w:rFonts w:ascii="Times New Roman" w:hAnsi="Times New Roman" w:cs="Times New Roman"/>
+          <w:sz w:val="24"/>
+          <w:szCs w:val="24"/>
+        </w:rPr>
+      </w:pPr>
+      <w:r>
+        <w:rPr>
+          <w:rFonts w:ascii="Times New Roman" w:hAnsi="Times New Roman" w:cs="Times New Roman"/>
+          <w:i/>
+          <w:sz w:val="24"/>
+          <w:szCs w:val="24"/>
+        </w:rPr>
+        <w:t>Sekundarna boja</w:t>
+      </w:r>
+      <w:r>
+        <w:rPr>
+          <w:rFonts w:ascii="Times New Roman" w:hAnsi="Times New Roman" w:cs="Times New Roman"/>
+          <w:sz w:val="24"/>
+          <w:szCs w:val="24"/>
+        </w:rPr>
+        <w:t xml:space="preserve"> - za označavanje povezanih aktivnosti ili informacija (može biti tamnija ili svj</w:t>
+      </w:r>
+      <w:r>
+        <w:rPr>
+          <w:rFonts w:ascii="Times New Roman" w:hAnsi="Times New Roman" w:cs="Times New Roman"/>
+          <w:sz w:val="24"/>
+          <w:szCs w:val="24"/>
+        </w:rPr>
+        <w:t>etlija varijanta primarne boje)</w:t>
+      </w:r>
+    </w:p>
+    <w:p>
+      <w:pPr>
+        <w:jc w:val="both"/>
+        <w:rPr>
+          <w:rFonts w:ascii="Times New Roman" w:hAnsi="Times New Roman" w:cs="Times New Roman"/>
+          <w:sz w:val="24"/>
+          <w:szCs w:val="24"/>
+        </w:rPr>
+      </w:pPr>
+      <w:r>
+        <w:rPr>
+          <w:rFonts w:ascii="Times New Roman" w:hAnsi="Times New Roman" w:cs="Times New Roman"/>
+          <w:i/>
+          <w:sz w:val="24"/>
+          <w:szCs w:val="24"/>
+        </w:rPr>
+        <w:t>Naglašena boja</w:t>
+      </w:r>
+      <w:r>
+        <w:rPr>
+          <w:rFonts w:ascii="Times New Roman" w:hAnsi="Times New Roman" w:cs="Times New Roman"/>
+          <w:sz w:val="24"/>
+          <w:szCs w:val="24"/>
+        </w:rPr>
+        <w:t xml:space="preserve"> - za gumb, akcije i int</w:t>
+      </w:r>
+      <w:r>
+        <w:rPr>
+          <w:rFonts w:ascii="Times New Roman" w:hAnsi="Times New Roman" w:cs="Times New Roman"/>
+          <w:sz w:val="24"/>
+          <w:szCs w:val="24"/>
+        </w:rPr>
+        <w:t>eraktivne elemente (tekstualna polja</w:t>
+      </w:r>
+      <w:r>
+        <w:rPr>
+          <w:rFonts w:ascii="Times New Roman" w:hAnsi="Times New Roman" w:cs="Times New Roman"/>
+          <w:sz w:val="24"/>
+          <w:szCs w:val="24"/>
+        </w:rPr>
+        <w:t>, selekcije</w:t>
+      </w:r>
+      <w:r>
+        <w:rPr>
+          <w:rFonts w:ascii="Times New Roman" w:hAnsi="Times New Roman" w:cs="Times New Roman"/>
+          <w:sz w:val="24"/>
+          <w:szCs w:val="24"/>
+        </w:rPr>
+        <w:t>, slideri, linkovi</w:t>
+      </w:r>
+      <w:r>
+        <w:rPr>
+          <w:rFonts w:ascii="Times New Roman" w:hAnsi="Times New Roman" w:cs="Times New Roman"/>
+          <w:sz w:val="24"/>
+          <w:szCs w:val="24"/>
+        </w:rPr>
+        <w:t>)</w:t>
+      </w:r>
+    </w:p>
+    <w:p>
+      <w:pPr>
+        <w:jc w:val="both"/>
+        <w:rPr>
+          <w:rFonts w:ascii="Times New Roman" w:hAnsi="Times New Roman" w:cs="Times New Roman"/>
+          <w:sz w:val="24"/>
+          <w:szCs w:val="24"/>
+        </w:rPr>
+      </w:pPr>
+      <w:r>
+        <w:rPr>
+          <w:rFonts w:ascii="Times New Roman" w:hAnsi="Times New Roman" w:cs="Times New Roman"/>
+          <w:i/>
+          <w:sz w:val="24"/>
+          <w:szCs w:val="24"/>
+        </w:rPr>
+        <w:t>Boja teksta i pozadine</w:t>
+      </w:r>
+      <w:r>
+        <w:rPr>
+          <w:rFonts w:ascii="Times New Roman" w:hAnsi="Times New Roman" w:cs="Times New Roman"/>
+          <w:sz w:val="24"/>
+          <w:szCs w:val="24"/>
+        </w:rPr>
+        <w:t xml:space="preserve"> - ovdje je važan „opacity“ koji ističe </w:t>
+      </w:r>
+      <w:r>
+        <w:rPr>
+          <w:rFonts w:ascii="Times New Roman" w:hAnsi="Times New Roman" w:cs="Times New Roman"/>
+          <w:sz w:val="24"/>
+          <w:szCs w:val="24"/>
+        </w:rPr>
+        <w:t xml:space="preserve">važnost </w:t>
+      </w:r>
+      <w:r>
+        <w:rPr>
+          <w:rFonts w:ascii="Times New Roman" w:hAnsi="Times New Roman" w:cs="Times New Roman"/>
+          <w:sz w:val="24"/>
+          <w:szCs w:val="24"/>
+        </w:rPr>
+        <w:t>tekst</w:t>
+      </w:r>
+      <w:r>
+        <w:rPr>
+          <w:rFonts w:ascii="Times New Roman" w:hAnsi="Times New Roman" w:cs="Times New Roman"/>
+          <w:sz w:val="24"/>
+          <w:szCs w:val="24"/>
+        </w:rPr>
+        <w:t>a</w:t>
+      </w:r>
+      <w:r>
+        <w:rPr>
+          <w:rFonts w:ascii="Times New Roman" w:hAnsi="Times New Roman" w:cs="Times New Roman"/>
+          <w:sz w:val="24"/>
+          <w:szCs w:val="24"/>
+        </w:rPr>
+        <w:t xml:space="preserve"> neke informacije u odnosu na </w:t>
+      </w:r>
+      <w:r>
+        <w:rPr>
+          <w:rFonts w:ascii="Times New Roman" w:hAnsi="Times New Roman" w:cs="Times New Roman"/>
+          <w:sz w:val="24"/>
+          <w:szCs w:val="24"/>
+        </w:rPr>
+        <w:t>drugu, ovisi o pozadini koj</w:t>
+      </w:r>
+      <w:r>
+        <w:rPr>
+          <w:rFonts w:ascii="Times New Roman" w:hAnsi="Times New Roman" w:cs="Times New Roman"/>
+          <w:sz w:val="24"/>
+          <w:szCs w:val="24"/>
+        </w:rPr>
+        <w:t>a</w:t>
+      </w:r>
+      <w:r>
+        <w:rPr>
+          <w:rFonts w:ascii="Times New Roman" w:hAnsi="Times New Roman" w:cs="Times New Roman"/>
+          <w:sz w:val="24"/>
+          <w:szCs w:val="24"/>
+        </w:rPr>
+        <w:t xml:space="preserve"> </w:t>
+      </w:r>
+      <w:r>
+        <w:rPr>
+          <w:rFonts w:ascii="Times New Roman" w:hAnsi="Times New Roman" w:cs="Times New Roman"/>
+          <w:sz w:val="24"/>
+          <w:szCs w:val="24"/>
+        </w:rPr>
+        <w:t>može biti svjetlija ili tamnija</w:t>
+      </w:r>
+    </w:p>
+    <w:p>
+      <w:pPr>
+        <w:rPr>
+          <w:rFonts w:ascii="Times New Roman" w:hAnsi="Times New Roman" w:cs="Times New Roman"/>
+          <w:sz w:val="24"/>
+          <w:szCs w:val="24"/>
+        </w:rPr>
+      </w:pPr>
+    </w:p>
+    <w:p>
+      <w:pPr>
+        <w:rPr>
+          <w:rFonts w:ascii="Times New Roman" w:hAnsi="Times New Roman" w:cs="Times New Roman"/>
+          <w:sz w:val="24"/>
+          <w:szCs w:val="24"/>
+        </w:rPr>
+      </w:pPr>
+    </w:p>
+    <w:p>
+      <w:pPr>
+        <w:rPr>
+          <w:rFonts w:ascii="Times New Roman" w:hAnsi="Times New Roman" w:cs="Times New Roman"/>
+          <w:sz w:val="24"/>
+          <w:szCs w:val="24"/>
+        </w:rPr>
+      </w:pPr>
+    </w:p>
+    <w:p>
+      <w:pPr>
+        <w:rPr>
+          <w:rFonts w:ascii="Times New Roman" w:hAnsi="Times New Roman" w:cs="Times New Roman"/>
+          <w:sz w:val="24"/>
+          <w:szCs w:val="24"/>
+        </w:rPr>
+      </w:pPr>
+    </w:p>
+    <w:p>
+      <w:pPr>
+        <w:jc w:val="both"/>
+        <w:rPr>
+          <w:rFonts w:ascii="Times New Roman" w:hAnsi="Times New Roman" w:cs="Times New Roman"/>
+          <w:b/>
+          <w:sz w:val="24"/>
+          <w:szCs w:val="24"/>
+        </w:rPr>
+      </w:pPr>
+      <w:r>
+        <w:rPr>
+          <w:rFonts w:ascii="Times New Roman" w:hAnsi="Times New Roman" w:cs="Times New Roman"/>
+          <w:b/>
+          <w:sz w:val="24"/>
+          <w:szCs w:val="24"/>
+        </w:rPr>
+        <w:t>Teme</w:t>
+      </w:r>
+    </w:p>
+    <w:p>
+      <w:pPr>
+        <w:jc w:val="both"/>
+        <w:rPr>
+          <w:rFonts w:ascii="Times New Roman" w:hAnsi="Times New Roman" w:cs="Times New Roman"/>
+          <w:sz w:val="24"/>
+          <w:szCs w:val="24"/>
+        </w:rPr>
+      </w:pPr>
+      <w:r>
+        <w:rPr>
+          <w:rFonts w:ascii="Times New Roman" w:hAnsi="Times New Roman" w:cs="Times New Roman"/>
+          <w:sz w:val="24"/>
+          <w:szCs w:val="24"/>
+          <w:u w:val="single"/>
+        </w:rPr>
+        <w:t>File:</w:t>
+      </w:r>
+      <w:r>
+        <w:rPr>
+          <w:rFonts w:ascii="Times New Roman" w:hAnsi="Times New Roman" w:cs="Times New Roman"/>
+          <w:sz w:val="24"/>
+          <w:szCs w:val="24"/>
+        </w:rPr>
+        <w:t xml:space="preserve"> stickersheet_uielements.ai</w:t>
+      </w:r>
+    </w:p>
+    <w:p>
+      <w:pPr>
+        <w:jc w:val="both"/>
+        <w:rPr>
+          <w:rFonts w:ascii="Times New Roman" w:hAnsi="Times New Roman" w:cs="Times New Roman"/>
+          <w:b/>
+          <w:sz w:val="24"/>
+          <w:szCs w:val="24"/>
+        </w:rPr>
+      </w:pPr>
+      <w:bookmarkStart w:id="0" w:name="_GoBack"/>
+      <w:bookmarkEnd w:id="0"/>
+    </w:p>
+    <w:p>
+      <w:pPr>
+        <w:jc w:val="both"/>
+        <w:rPr>
+          <w:rFonts w:ascii="Times New Roman" w:hAnsi="Times New Roman" w:cs="Times New Roman"/>
+          <w:sz w:val="24"/>
+          <w:szCs w:val="24"/>
+        </w:rPr>
+      </w:pPr>
+      <w:r>
+        <w:rPr>
+          <w:rFonts w:ascii="Times New Roman" w:hAnsi="Times New Roman" w:cs="Times New Roman"/>
+          <w:sz w:val="24"/>
+          <w:szCs w:val="24"/>
+        </w:rPr>
+        <w:t xml:space="preserve">Tema može biti </w:t>
+      </w:r>
+      <w:r>
+        <w:rPr>
+          <w:rFonts w:ascii="Times New Roman" w:hAnsi="Times New Roman" w:cs="Times New Roman"/>
+          <w:sz w:val="24"/>
+          <w:szCs w:val="24"/>
+        </w:rPr>
+        <w:t>svijetla ili tamna</w:t>
+      </w:r>
+      <w:r>
+        <w:rPr>
+          <w:rFonts w:ascii="Times New Roman" w:hAnsi="Times New Roman" w:cs="Times New Roman"/>
+          <w:sz w:val="24"/>
+          <w:szCs w:val="24"/>
+        </w:rPr>
+        <w:t>. Što se tiče ove mobilne aplikacije, držati ćemo se svijetle teme.</w:t>
+      </w:r>
+    </w:p>
+    <w:p>
+      <w:pPr>
+        <w:rPr>
+          <w:rFonts w:ascii="Times New Roman" w:hAnsi="Times New Roman" w:cs="Times New Roman"/>
+          <w:sz w:val="24"/>
+          <w:szCs w:val="24"/>
+        </w:rPr>
+      </w:pPr>
+    </w:p>
+    <w:p>
+      <w:pPr>
+        <w:rPr>
+          <w:rFonts w:ascii="Times New Roman" w:hAnsi="Times New Roman" w:cs="Times New Roman"/>
+          <w:sz w:val="24"/>
+          <w:szCs w:val="24"/>
+        </w:rPr>
+      </w:pPr>
+    </w:p>
+    <w:p>
+      <w:pPr>
+        <w:rPr>
+          <w:rFonts w:ascii="Times New Roman" w:hAnsi="Times New Roman" w:cs="Times New Roman"/>
+          <w:sz w:val="24"/>
+          <w:szCs w:val="24"/>
+        </w:rPr>
+      </w:pPr>
+    </w:p>
+    <w:p>
+      <w:pPr>
+        <w:rPr>
+          <w:rFonts w:ascii="Times New Roman" w:hAnsi="Times New Roman" w:cs="Times New Roman"/>
+          <w:sz w:val="24"/>
+          <w:szCs w:val="24"/>
+        </w:rPr>
+      </w:pPr>
+    </w:p>
+    <w:p>
+      <w:pPr>
+        <w:rPr>
+          <w:rFonts w:ascii="Times New Roman" w:hAnsi="Times New Roman" w:cs="Times New Roman"/>
+          <w:sz w:val="24"/>
+          <w:szCs w:val="24"/>
+        </w:rPr>
+      </w:pPr>
+    </w:p>
+    <w:p>
+      <w:pPr>
+        <w:rPr>
+          <w:rFonts w:ascii="Times New Roman" w:hAnsi="Times New Roman" w:cs="Times New Roman"/>
+          <w:b/>
+        </w:rPr>
+      </w:pPr>
+    </w:p>
     <w:sectPr>
       <w:pgSz w:w="11906" w:h="16838"/>
       <w:pgMar w:top="1417" w:right="1417" w:bottom="1417" w:left="1417" w:header="708" w:footer="708" w:gutter="0"/>
@@ -440,6 +1423,127 @@
     </w:sectPr>
   </w:body>
 </w:document>
+</file>
+
+<file path=word/numbering.xml><?xml version="1.0" encoding="utf-8"?>
+<w:numbering xmlns:wpc="http://schemas.microsoft.com/office/word/2010/wordprocessingCanvas" xmlns:mc="http://schemas.openxmlformats.org/markup-compatibility/2006" xmlns:o="urn:schemas-microsoft-com:office:office" xmlns:r="http://schemas.openxmlformats.org/officeDocument/2006/relationships" xmlns:m="http://schemas.openxmlformats.org/officeDocument/2006/math" xmlns:v="urn:schemas-microsoft-com:vml" xmlns:wp14="http://schemas.microsoft.com/office/word/2010/wordprocessingDrawing" xmlns:wp="http://schemas.openxmlformats.org/drawingml/2006/wordprocessingDrawing" xmlns:w10="urn:schemas-microsoft-com:office:word" xmlns:w="http://schemas.openxmlformats.org/wordprocessingml/2006/main" xmlns:w14="http://schemas.microsoft.com/office/word/2010/wordml" xmlns:wpg="http://schemas.microsoft.com/office/word/2010/wordprocessingGroup" xmlns:wpi="http://schemas.microsoft.com/office/word/2010/wordprocessingInk" xmlns:wne="http://schemas.microsoft.com/office/word/2006/wordml" xmlns:wps="http://schemas.microsoft.com/office/word/2010/wordprocessingShape" mc:Ignorable="w14 wp14">
+  <w:abstractNum w:abstractNumId="0">
+    <w:nsid w:val="3BD9242A"/>
+    <w:multiLevelType w:val="hybridMultilevel"/>
+    <w:tmpl w:val="26C2477A"/>
+    <w:lvl w:ilvl="0" w:tplc="041A0001">
+      <w:start w:val="1"/>
+      <w:numFmt w:val="bullet"/>
+      <w:lvlText w:val=""/>
+      <w:lvlJc w:val="left"/>
+      <w:pPr>
+        <w:ind w:left="720" w:hanging="360"/>
+      </w:pPr>
+      <w:rPr>
+        <w:rFonts w:ascii="Symbol" w:hAnsi="Symbol" w:hint="default"/>
+      </w:rPr>
+    </w:lvl>
+    <w:lvl w:ilvl="1" w:tplc="041A0003" w:tentative="1">
+      <w:start w:val="1"/>
+      <w:numFmt w:val="bullet"/>
+      <w:lvlText w:val="o"/>
+      <w:lvlJc w:val="left"/>
+      <w:pPr>
+        <w:ind w:left="1440" w:hanging="360"/>
+      </w:pPr>
+      <w:rPr>
+        <w:rFonts w:ascii="Courier New" w:hAnsi="Courier New" w:cs="Courier New" w:hint="default"/>
+      </w:rPr>
+    </w:lvl>
+    <w:lvl w:ilvl="2" w:tplc="041A0005" w:tentative="1">
+      <w:start w:val="1"/>
+      <w:numFmt w:val="bullet"/>
+      <w:lvlText w:val=""/>
+      <w:lvlJc w:val="left"/>
+      <w:pPr>
+        <w:ind w:left="2160" w:hanging="360"/>
+      </w:pPr>
+      <w:rPr>
+        <w:rFonts w:ascii="Wingdings" w:hAnsi="Wingdings" w:hint="default"/>
+      </w:rPr>
+    </w:lvl>
+    <w:lvl w:ilvl="3" w:tplc="041A0001" w:tentative="1">
+      <w:start w:val="1"/>
+      <w:numFmt w:val="bullet"/>
+      <w:lvlText w:val=""/>
+      <w:lvlJc w:val="left"/>
+      <w:pPr>
+        <w:ind w:left="2880" w:hanging="360"/>
+      </w:pPr>
+      <w:rPr>
+        <w:rFonts w:ascii="Symbol" w:hAnsi="Symbol" w:hint="default"/>
+      </w:rPr>
+    </w:lvl>
+    <w:lvl w:ilvl="4" w:tplc="041A0003" w:tentative="1">
+      <w:start w:val="1"/>
+      <w:numFmt w:val="bullet"/>
+      <w:lvlText w:val="o"/>
+      <w:lvlJc w:val="left"/>
+      <w:pPr>
+        <w:ind w:left="3600" w:hanging="360"/>
+      </w:pPr>
+      <w:rPr>
+        <w:rFonts w:ascii="Courier New" w:hAnsi="Courier New" w:cs="Courier New" w:hint="default"/>
+      </w:rPr>
+    </w:lvl>
+    <w:lvl w:ilvl="5" w:tplc="041A0005" w:tentative="1">
+      <w:start w:val="1"/>
+      <w:numFmt w:val="bullet"/>
+      <w:lvlText w:val=""/>
+      <w:lvlJc w:val="left"/>
+      <w:pPr>
+        <w:ind w:left="4320" w:hanging="360"/>
+      </w:pPr>
+      <w:rPr>
+        <w:rFonts w:ascii="Wingdings" w:hAnsi="Wingdings" w:hint="default"/>
+      </w:rPr>
+    </w:lvl>
+    <w:lvl w:ilvl="6" w:tplc="041A0001" w:tentative="1">
+      <w:start w:val="1"/>
+      <w:numFmt w:val="bullet"/>
+      <w:lvlText w:val=""/>
+      <w:lvlJc w:val="left"/>
+      <w:pPr>
+        <w:ind w:left="5040" w:hanging="360"/>
+      </w:pPr>
+      <w:rPr>
+        <w:rFonts w:ascii="Symbol" w:hAnsi="Symbol" w:hint="default"/>
+      </w:rPr>
+    </w:lvl>
+    <w:lvl w:ilvl="7" w:tplc="041A0003" w:tentative="1">
+      <w:start w:val="1"/>
+      <w:numFmt w:val="bullet"/>
+      <w:lvlText w:val="o"/>
+      <w:lvlJc w:val="left"/>
+      <w:pPr>
+        <w:ind w:left="5760" w:hanging="360"/>
+      </w:pPr>
+      <w:rPr>
+        <w:rFonts w:ascii="Courier New" w:hAnsi="Courier New" w:cs="Courier New" w:hint="default"/>
+      </w:rPr>
+    </w:lvl>
+    <w:lvl w:ilvl="8" w:tplc="041A0005" w:tentative="1">
+      <w:start w:val="1"/>
+      <w:numFmt w:val="bullet"/>
+      <w:lvlText w:val=""/>
+      <w:lvlJc w:val="left"/>
+      <w:pPr>
+        <w:ind w:left="6480" w:hanging="360"/>
+      </w:pPr>
+      <w:rPr>
+        <w:rFonts w:ascii="Wingdings" w:hAnsi="Wingdings" w:hint="default"/>
+      </w:rPr>
+    </w:lvl>
+  </w:abstractNum>
+  <w:num w:numId="1">
+    <w:abstractNumId w:val="0"/>
+  </w:num>
+</w:numbering>
 </file>
 
 <file path=word/styles.xml><?xml version="1.0" encoding="utf-8"?>
@@ -670,6 +1774,17 @@
       <w:u w:val="single"/>
     </w:rPr>
   </w:style>
+  <w:style w:type="paragraph" w:styleId="ListParagraph">
+    <w:name w:val="List Paragraph"/>
+    <w:basedOn w:val="Normal"/>
+    <w:uiPriority w:val="34"/>
+    <w:qFormat/>
+    <w:rsid w:val="002F43D6"/>
+    <w:pPr>
+      <w:ind w:left="720"/>
+      <w:contextualSpacing/>
+    </w:pPr>
+  </w:style>
 </w:styles>
 </file>
 
@@ -900,6 +2015,17 @@
       <w:color w:val="0000FF" w:themeColor="hyperlink"/>
       <w:u w:val="single"/>
     </w:rPr>
+  </w:style>
+  <w:style w:type="paragraph" w:styleId="ListParagraph">
+    <w:name w:val="List Paragraph"/>
+    <w:basedOn w:val="Normal"/>
+    <w:uiPriority w:val="34"/>
+    <w:qFormat/>
+    <w:rsid w:val="002F43D6"/>
+    <w:pPr>
+      <w:ind w:left="720"/>
+      <w:contextualSpacing/>
+    </w:pPr>
   </w:style>
 </w:styles>
 </file>

</xml_diff>

<commit_message>
Paleta aplikacije Dnevnik krvnog tlaka
Dodani detalji o paleti koju ćemo koristiti pri dizajniranju aplikacije,
te bojama
</commit_message>
<xml_diff>
--- a/Dizajn/Dizajn - plan.docx
+++ b/Dizajn/Dizajn - plan.docx
@@ -19,16 +19,7 @@
           <w:sz w:val="28"/>
           <w:szCs w:val="28"/>
         </w:rPr>
-        <w:t xml:space="preserve">DIZAJN - </w:t>
-      </w:r>
-      <w:r>
-        <w:rPr>
-          <w:rFonts w:ascii="Times New Roman" w:hAnsi="Times New Roman" w:cs="Times New Roman"/>
-          <w:b/>
-          <w:sz w:val="28"/>
-          <w:szCs w:val="28"/>
-        </w:rPr>
-        <w:t>PLAN</w:t>
+        <w:t>DIZAJN - PLAN</w:t>
       </w:r>
     </w:p>
     <w:p>
@@ -43,28 +34,21 @@
     </w:p>
     <w:p>
       <w:pPr>
-        <w:jc w:val="both"/>
-        <w:rPr>
-          <w:rFonts w:ascii="Times New Roman" w:hAnsi="Times New Roman" w:cs="Times New Roman"/>
-          <w:sz w:val="24"/>
-          <w:szCs w:val="24"/>
-        </w:rPr>
-      </w:pPr>
-      <w:r>
-        <w:rPr>
-          <w:rFonts w:ascii="Times New Roman" w:hAnsi="Times New Roman" w:cs="Times New Roman"/>
-          <w:sz w:val="24"/>
-          <w:szCs w:val="24"/>
-        </w:rPr>
-        <w:t>Što se tiče dizajna mobilne aplikacije Dnevnik krvnog tlaka, f</w:t>
-      </w:r>
-      <w:r>
-        <w:rPr>
-          <w:rFonts w:ascii="Times New Roman" w:hAnsi="Times New Roman" w:cs="Times New Roman"/>
-          <w:sz w:val="24"/>
-          <w:szCs w:val="24"/>
-        </w:rPr>
-        <w:t xml:space="preserve">okus će biti na 4 glavne boje: </w:t>
+        <w:ind w:firstLine="360"/>
+        <w:jc w:val="both"/>
+        <w:rPr>
+          <w:rFonts w:ascii="Times New Roman" w:hAnsi="Times New Roman" w:cs="Times New Roman"/>
+          <w:sz w:val="24"/>
+          <w:szCs w:val="24"/>
+        </w:rPr>
+      </w:pPr>
+      <w:r>
+        <w:rPr>
+          <w:rFonts w:ascii="Times New Roman" w:hAnsi="Times New Roman" w:cs="Times New Roman"/>
+          <w:sz w:val="24"/>
+          <w:szCs w:val="24"/>
+        </w:rPr>
+        <w:t xml:space="preserve">Što se tiče dizajna mobilne aplikacije Dnevnik krvnog tlaka, fokus će biti na 4 glavne boje: </w:t>
       </w:r>
     </w:p>
     <w:p>
@@ -174,55 +158,7 @@
           <w:sz w:val="24"/>
           <w:szCs w:val="24"/>
         </w:rPr>
-        <w:t xml:space="preserve">Primarna i naglašena boja trebaju </w:t>
-      </w:r>
-      <w:r>
-        <w:rPr>
-          <w:rFonts w:ascii="Times New Roman" w:hAnsi="Times New Roman" w:cs="Times New Roman"/>
-          <w:sz w:val="24"/>
-          <w:szCs w:val="24"/>
-        </w:rPr>
-        <w:t>ilustrirati</w:t>
-      </w:r>
-      <w:r>
-        <w:rPr>
-          <w:rFonts w:ascii="Times New Roman" w:hAnsi="Times New Roman" w:cs="Times New Roman"/>
-          <w:sz w:val="24"/>
-          <w:szCs w:val="24"/>
-        </w:rPr>
-        <w:t xml:space="preserve"> boju brenda, </w:t>
-      </w:r>
-      <w:r>
-        <w:rPr>
-          <w:rFonts w:ascii="Times New Roman" w:hAnsi="Times New Roman" w:cs="Times New Roman"/>
-          <w:sz w:val="24"/>
-          <w:szCs w:val="24"/>
-        </w:rPr>
-        <w:t xml:space="preserve">odnosno </w:t>
-      </w:r>
-      <w:r>
-        <w:rPr>
-          <w:rFonts w:ascii="Times New Roman" w:hAnsi="Times New Roman" w:cs="Times New Roman"/>
-          <w:sz w:val="24"/>
-          <w:szCs w:val="24"/>
-        </w:rPr>
-        <w:t xml:space="preserve">boju po </w:t>
-      </w:r>
-      <w:r>
-        <w:rPr>
-          <w:rFonts w:ascii="Times New Roman" w:hAnsi="Times New Roman" w:cs="Times New Roman"/>
-          <w:sz w:val="24"/>
-          <w:szCs w:val="24"/>
-        </w:rPr>
-        <w:t>kojoj će biti</w:t>
-      </w:r>
-      <w:r>
-        <w:rPr>
-          <w:rFonts w:ascii="Times New Roman" w:hAnsi="Times New Roman" w:cs="Times New Roman"/>
-          <w:sz w:val="24"/>
-          <w:szCs w:val="24"/>
-        </w:rPr>
-        <w:t xml:space="preserve"> prepozna</w:t>
+        <w:t>Primarna i naglašena boja trebaju ilustrirati boju brenda, odnosno boju po kojoj će biti prepozna</w:t>
       </w:r>
       <w:r>
         <w:rPr>
@@ -485,7 +421,6 @@
           <w:sz w:val="24"/>
           <w:szCs w:val="24"/>
         </w:rPr>
-        <w:lastRenderedPageBreak/>
         <w:t>Palete boja</w:t>
       </w:r>
     </w:p>
@@ -571,6 +506,7 @@
     </w:p>
     <w:p>
       <w:pPr>
+        <w:ind w:firstLine="708"/>
         <w:jc w:val="both"/>
         <w:rPr>
           <w:rFonts w:ascii="Times New Roman" w:hAnsi="Times New Roman" w:cs="Times New Roman"/>
@@ -763,7 +699,6 @@
           <w:rFonts w:ascii="Times New Roman" w:hAnsi="Times New Roman" w:cs="Times New Roman"/>
           <w:lang w:eastAsia="hr-HR"/>
         </w:rPr>
-        <w:lastRenderedPageBreak/>
         <w:tab/>
       </w:r>
     </w:p>
@@ -917,16 +852,6 @@
     </w:p>
     <w:p>
       <w:pPr>
-        <w:rPr>
-          <w:rFonts w:ascii="Times New Roman" w:hAnsi="Times New Roman" w:cs="Times New Roman"/>
-          <w:b/>
-          <w:sz w:val="24"/>
-          <w:szCs w:val="24"/>
-        </w:rPr>
-      </w:pPr>
-    </w:p>
-    <w:p>
-      <w:pPr>
         <w:jc w:val="both"/>
         <w:rPr>
           <w:rFonts w:ascii="Times New Roman" w:hAnsi="Times New Roman" w:cs="Times New Roman"/>
@@ -1252,24 +1177,6 @@
     </w:p>
     <w:p>
       <w:pPr>
-        <w:rPr>
-          <w:rFonts w:ascii="Times New Roman" w:hAnsi="Times New Roman" w:cs="Times New Roman"/>
-          <w:sz w:val="24"/>
-          <w:szCs w:val="24"/>
-        </w:rPr>
-      </w:pPr>
-    </w:p>
-    <w:p>
-      <w:pPr>
-        <w:rPr>
-          <w:rFonts w:ascii="Times New Roman" w:hAnsi="Times New Roman" w:cs="Times New Roman"/>
-          <w:sz w:val="24"/>
-          <w:szCs w:val="24"/>
-        </w:rPr>
-      </w:pPr>
-    </w:p>
-    <w:p>
-      <w:pPr>
         <w:jc w:val="both"/>
         <w:rPr>
           <w:rFonts w:ascii="Times New Roman" w:hAnsi="Times New Roman" w:cs="Times New Roman"/>
@@ -1325,6 +1232,207 @@
           <w:szCs w:val="24"/>
         </w:rPr>
       </w:pPr>
+    </w:p>
+    <w:p>
+      <w:pPr>
+        <w:jc w:val="both"/>
+        <w:rPr>
+          <w:rFonts w:ascii="Times New Roman" w:hAnsi="Times New Roman" w:cs="Times New Roman"/>
+          <w:sz w:val="24"/>
+          <w:szCs w:val="24"/>
+        </w:rPr>
+      </w:pPr>
+      <w:r>
+        <w:rPr>
+          <w:rFonts w:ascii="Times New Roman" w:hAnsi="Times New Roman" w:cs="Times New Roman"/>
+          <w:sz w:val="24"/>
+          <w:szCs w:val="24"/>
+        </w:rPr>
+        <w:t xml:space="preserve">Tema može biti </w:t>
+      </w:r>
+      <w:r>
+        <w:rPr>
+          <w:rFonts w:ascii="Times New Roman" w:hAnsi="Times New Roman" w:cs="Times New Roman"/>
+          <w:sz w:val="24"/>
+          <w:szCs w:val="24"/>
+        </w:rPr>
+        <w:t>svijetla ili tamna</w:t>
+      </w:r>
+      <w:r>
+        <w:rPr>
+          <w:rFonts w:ascii="Times New Roman" w:hAnsi="Times New Roman" w:cs="Times New Roman"/>
+          <w:sz w:val="24"/>
+          <w:szCs w:val="24"/>
+        </w:rPr>
+        <w:t>. Što se tiče ove mobilne aplikacije, držati ćemo se svijetle teme.</w:t>
+      </w:r>
+    </w:p>
+    <w:p>
+      <w:pPr>
+        <w:rPr>
+          <w:rFonts w:ascii="Times New Roman" w:hAnsi="Times New Roman" w:cs="Times New Roman"/>
+          <w:sz w:val="24"/>
+          <w:szCs w:val="24"/>
+        </w:rPr>
+      </w:pPr>
+    </w:p>
+    <w:p>
+      <w:pPr>
+        <w:rPr>
+          <w:rFonts w:ascii="Times New Roman" w:hAnsi="Times New Roman" w:cs="Times New Roman"/>
+          <w:sz w:val="24"/>
+          <w:szCs w:val="24"/>
+        </w:rPr>
+      </w:pPr>
+    </w:p>
+    <w:p>
+      <w:pPr>
+        <w:jc w:val="both"/>
+        <w:rPr>
+          <w:rFonts w:ascii="Times New Roman" w:hAnsi="Times New Roman" w:cs="Times New Roman"/>
+          <w:b/>
+          <w:sz w:val="24"/>
+          <w:szCs w:val="24"/>
+        </w:rPr>
+      </w:pPr>
+    </w:p>
+    <w:p>
+      <w:pPr>
+        <w:jc w:val="both"/>
+        <w:rPr>
+          <w:rFonts w:ascii="Times New Roman" w:hAnsi="Times New Roman" w:cs="Times New Roman"/>
+          <w:b/>
+          <w:sz w:val="24"/>
+          <w:szCs w:val="24"/>
+        </w:rPr>
+      </w:pPr>
+    </w:p>
+    <w:p>
+      <w:pPr>
+        <w:jc w:val="both"/>
+        <w:rPr>
+          <w:rFonts w:ascii="Times New Roman" w:hAnsi="Times New Roman" w:cs="Times New Roman"/>
+          <w:b/>
+          <w:sz w:val="24"/>
+          <w:szCs w:val="24"/>
+        </w:rPr>
+      </w:pPr>
+    </w:p>
+    <w:p>
+      <w:pPr>
+        <w:jc w:val="both"/>
+        <w:rPr>
+          <w:rFonts w:ascii="Times New Roman" w:hAnsi="Times New Roman" w:cs="Times New Roman"/>
+          <w:b/>
+          <w:sz w:val="24"/>
+          <w:szCs w:val="24"/>
+        </w:rPr>
+      </w:pPr>
+    </w:p>
+    <w:p>
+      <w:pPr>
+        <w:jc w:val="both"/>
+        <w:rPr>
+          <w:rFonts w:ascii="Times New Roman" w:hAnsi="Times New Roman" w:cs="Times New Roman"/>
+          <w:b/>
+          <w:sz w:val="24"/>
+          <w:szCs w:val="24"/>
+        </w:rPr>
+      </w:pPr>
+    </w:p>
+    <w:p>
+      <w:pPr>
+        <w:jc w:val="both"/>
+        <w:rPr>
+          <w:rFonts w:ascii="Times New Roman" w:hAnsi="Times New Roman" w:cs="Times New Roman"/>
+          <w:b/>
+          <w:sz w:val="24"/>
+          <w:szCs w:val="24"/>
+        </w:rPr>
+      </w:pPr>
+    </w:p>
+    <w:p>
+      <w:pPr>
+        <w:jc w:val="both"/>
+        <w:rPr>
+          <w:rFonts w:ascii="Times New Roman" w:hAnsi="Times New Roman" w:cs="Times New Roman"/>
+          <w:b/>
+          <w:sz w:val="24"/>
+          <w:szCs w:val="24"/>
+        </w:rPr>
+      </w:pPr>
+    </w:p>
+    <w:p>
+      <w:pPr>
+        <w:jc w:val="both"/>
+        <w:rPr>
+          <w:rFonts w:ascii="Times New Roman" w:hAnsi="Times New Roman" w:cs="Times New Roman"/>
+          <w:b/>
+          <w:sz w:val="24"/>
+          <w:szCs w:val="24"/>
+        </w:rPr>
+      </w:pPr>
+    </w:p>
+    <w:p>
+      <w:pPr>
+        <w:jc w:val="both"/>
+        <w:rPr>
+          <w:rFonts w:ascii="Times New Roman" w:hAnsi="Times New Roman" w:cs="Times New Roman"/>
+          <w:b/>
+          <w:sz w:val="24"/>
+          <w:szCs w:val="24"/>
+        </w:rPr>
+      </w:pPr>
+    </w:p>
+    <w:p>
+      <w:pPr>
+        <w:jc w:val="both"/>
+        <w:rPr>
+          <w:rFonts w:ascii="Times New Roman" w:hAnsi="Times New Roman" w:cs="Times New Roman"/>
+          <w:b/>
+          <w:sz w:val="24"/>
+          <w:szCs w:val="24"/>
+        </w:rPr>
+      </w:pPr>
+    </w:p>
+    <w:p>
+      <w:pPr>
+        <w:jc w:val="both"/>
+        <w:rPr>
+          <w:rFonts w:ascii="Times New Roman" w:hAnsi="Times New Roman" w:cs="Times New Roman"/>
+          <w:b/>
+          <w:sz w:val="24"/>
+          <w:szCs w:val="24"/>
+        </w:rPr>
+      </w:pPr>
+      <w:r>
+        <w:rPr>
+          <w:rFonts w:ascii="Times New Roman" w:hAnsi="Times New Roman" w:cs="Times New Roman"/>
+          <w:b/>
+          <w:sz w:val="24"/>
+          <w:szCs w:val="24"/>
+        </w:rPr>
+        <w:t>Paleta aplikacije Dnevnik krvnog tlaka</w:t>
+      </w:r>
+    </w:p>
+    <w:p>
+      <w:pPr>
+        <w:ind w:firstLine="708"/>
+        <w:jc w:val="both"/>
+        <w:rPr>
+          <w:rFonts w:ascii="Times New Roman" w:hAnsi="Times New Roman" w:cs="Times New Roman"/>
+          <w:sz w:val="24"/>
+          <w:szCs w:val="24"/>
+        </w:rPr>
+      </w:pPr>
+      <w:r>
+        <w:rPr>
+          <w:rFonts w:ascii="Times New Roman" w:hAnsi="Times New Roman" w:cs="Times New Roman"/>
+          <w:sz w:val="24"/>
+          <w:szCs w:val="24"/>
+        </w:rPr>
+        <w:t>Za ovu aplikaciju koristiti ćemo 'Triad' kombinaciju boja; tri boje, od kojih je plava boja (#5099B5) zastupljena u ikoni naše aplikacije, kao i svim ostalim ikonama u samoj aplikaciji. Stoga, nijanse i varijacije na spomenutu boju biti će korištene u dizajniranju.</w:t>
+      </w:r>
       <w:bookmarkStart w:id="0" w:name="_GoBack"/>
       <w:bookmarkEnd w:id="0"/>
     </w:p>
@@ -1337,48 +1445,66 @@
           <w:szCs w:val="24"/>
         </w:rPr>
       </w:pPr>
-      <w:r>
-        <w:rPr>
-          <w:rFonts w:ascii="Times New Roman" w:hAnsi="Times New Roman" w:cs="Times New Roman"/>
-          <w:sz w:val="24"/>
-          <w:szCs w:val="24"/>
-        </w:rPr>
-        <w:t xml:space="preserve">Tema može biti </w:t>
-      </w:r>
-      <w:r>
-        <w:rPr>
-          <w:rFonts w:ascii="Times New Roman" w:hAnsi="Times New Roman" w:cs="Times New Roman"/>
-          <w:sz w:val="24"/>
-          <w:szCs w:val="24"/>
-        </w:rPr>
-        <w:t>svijetla ili tamna</w:t>
-      </w:r>
-      <w:r>
-        <w:rPr>
-          <w:rFonts w:ascii="Times New Roman" w:hAnsi="Times New Roman" w:cs="Times New Roman"/>
-          <w:sz w:val="24"/>
-          <w:szCs w:val="24"/>
-        </w:rPr>
-        <w:t>. Što se tiče ove mobilne aplikacije, držati ćemo se svijetle teme.</w:t>
-      </w:r>
-    </w:p>
-    <w:p>
-      <w:pPr>
-        <w:rPr>
-          <w:rFonts w:ascii="Times New Roman" w:hAnsi="Times New Roman" w:cs="Times New Roman"/>
-          <w:sz w:val="24"/>
-          <w:szCs w:val="24"/>
-        </w:rPr>
-      </w:pPr>
-    </w:p>
-    <w:p>
-      <w:pPr>
-        <w:rPr>
-          <w:rFonts w:ascii="Times New Roman" w:hAnsi="Times New Roman" w:cs="Times New Roman"/>
-          <w:sz w:val="24"/>
-          <w:szCs w:val="24"/>
-        </w:rPr>
-      </w:pPr>
+    </w:p>
+    <w:p>
+      <w:pPr>
+        <w:jc w:val="center"/>
+        <w:rPr>
+          <w:rFonts w:ascii="Times New Roman" w:hAnsi="Times New Roman" w:cs="Times New Roman"/>
+          <w:sz w:val="24"/>
+          <w:szCs w:val="24"/>
+        </w:rPr>
+      </w:pPr>
+      <w:r>
+        <w:rPr>
+          <w:rFonts w:ascii="Times New Roman" w:hAnsi="Times New Roman" w:cs="Times New Roman"/>
+          <w:noProof/>
+          <w:sz w:val="24"/>
+          <w:szCs w:val="24"/>
+          <w:lang w:eastAsia="hr-HR"/>
+        </w:rPr>
+        <w:drawing>
+          <wp:inline distT="0" distB="0" distL="0" distR="0">
+            <wp:extent cx="5829300" cy="3503878"/>
+            <wp:effectExtent l="0" t="0" r="0" b="1905"/>
+            <wp:docPr id="1" name="Picture 1"/>
+            <wp:cNvGraphicFramePr>
+              <a:graphicFrameLocks xmlns:a="http://schemas.openxmlformats.org/drawingml/2006/main" noChangeAspect="1"/>
+            </wp:cNvGraphicFramePr>
+            <a:graphic xmlns:a="http://schemas.openxmlformats.org/drawingml/2006/main">
+              <a:graphicData uri="http://schemas.openxmlformats.org/drawingml/2006/picture">
+                <pic:pic xmlns:pic="http://schemas.openxmlformats.org/drawingml/2006/picture">
+                  <pic:nvPicPr>
+                    <pic:cNvPr id="0" name="paleta aplikacije.JPG"/>
+                    <pic:cNvPicPr/>
+                  </pic:nvPicPr>
+                  <pic:blipFill>
+                    <a:blip r:embed="rId15">
+                      <a:extLst>
+                        <a:ext uri="{28A0092B-C50C-407E-A947-70E740481C1C}">
+                          <a14:useLocalDpi xmlns:a14="http://schemas.microsoft.com/office/drawing/2010/main" val="0"/>
+                        </a:ext>
+                      </a:extLst>
+                    </a:blip>
+                    <a:stretch>
+                      <a:fillRect/>
+                    </a:stretch>
+                  </pic:blipFill>
+                  <pic:spPr>
+                    <a:xfrm>
+                      <a:off x="0" y="0"/>
+                      <a:ext cx="5837862" cy="3509025"/>
+                    </a:xfrm>
+                    <a:prstGeom prst="rect">
+                      <a:avLst/>
+                    </a:prstGeom>
+                  </pic:spPr>
+                </pic:pic>
+              </a:graphicData>
+            </a:graphic>
+          </wp:inline>
+        </w:drawing>
+      </w:r>
     </w:p>
     <w:p>
       <w:pPr>

</xml_diff>